<commit_message>
added EDA Report Page
</commit_message>
<xml_diff>
--- a/report/MCS_HW_F24_MLT_REPORT.docx
+++ b/report/MCS_HW_F24_MLT_REPORT.docx
@@ -420,7 +420,6 @@
     <w:p>
       <w:pPr>
         <w:rPr>
-          <w:rFonts w:hint="cs"/>
           <w:color w:val="4472C4" w:themeColor="accent5"/>
           <w:sz w:val="40"/>
           <w:szCs w:val="40"/>
@@ -589,7 +588,6 @@
           <w:p>
             <w:pPr>
               <w:rPr>
-                <w:rFonts w:hint="cs"/>
                 <w:sz w:val="24"/>
                 <w:szCs w:val="24"/>
                 <w:rtl/>
@@ -674,7 +672,6 @@
           <w:p>
             <w:pPr>
               <w:rPr>
-                <w:rFonts w:hint="cs"/>
                 <w:sz w:val="24"/>
                 <w:szCs w:val="24"/>
                 <w:rtl/>
@@ -825,7 +822,7 @@
           <w:r>
             <w:fldChar w:fldCharType="separate"/>
           </w:r>
-          <w:hyperlink w:anchor="_Toc197535818" w:history="1">
+          <w:hyperlink w:anchor="_Toc201240863" w:history="1">
             <w:r>
               <w:rPr>
                 <w:rStyle w:val="Hyperlink"/>
@@ -844,10 +841,118 @@
             </w:r>
             <w:r>
               <w:rPr>
+                <w:rStyle w:val="Hyperlink"/>
+                <w:noProof/>
+                <w:rtl/>
+              </w:rPr>
+              <w:fldChar w:fldCharType="begin"/>
+            </w:r>
+            <w:r>
+              <w:rPr>
                 <w:noProof/>
                 <w:webHidden/>
                 <w:rtl/>
               </w:rPr>
+              <w:instrText xml:space="preserve"> </w:instrText>
+            </w:r>
+            <w:r>
+              <w:rPr>
+                <w:noProof/>
+                <w:webHidden/>
+              </w:rPr>
+              <w:instrText>PAGEREF</w:instrText>
+            </w:r>
+            <w:r>
+              <w:rPr>
+                <w:noProof/>
+                <w:webHidden/>
+                <w:rtl/>
+              </w:rPr>
+              <w:instrText xml:space="preserve"> _</w:instrText>
+            </w:r>
+            <w:r>
+              <w:rPr>
+                <w:noProof/>
+                <w:webHidden/>
+              </w:rPr>
+              <w:instrText>Toc201240863 \h</w:instrText>
+            </w:r>
+            <w:r>
+              <w:rPr>
+                <w:noProof/>
+                <w:webHidden/>
+                <w:rtl/>
+              </w:rPr>
+              <w:instrText xml:space="preserve"> </w:instrText>
+            </w:r>
+            <w:r>
+              <w:rPr>
+                <w:rStyle w:val="Hyperlink"/>
+                <w:noProof/>
+                <w:rtl/>
+              </w:rPr>
+            </w:r>
+            <w:r>
+              <w:rPr>
+                <w:rStyle w:val="Hyperlink"/>
+                <w:noProof/>
+                <w:rtl/>
+              </w:rPr>
+              <w:fldChar w:fldCharType="separate"/>
+            </w:r>
+            <w:r>
+              <w:rPr>
+                <w:noProof/>
+                <w:webHidden/>
+                <w:rtl/>
+              </w:rPr>
+              <w:t>2</w:t>
+            </w:r>
+            <w:r>
+              <w:rPr>
+                <w:rStyle w:val="Hyperlink"/>
+                <w:noProof/>
+                <w:rtl/>
+              </w:rPr>
+              <w:fldChar w:fldCharType="end"/>
+            </w:r>
+          </w:hyperlink>
+        </w:p>
+        <w:p>
+          <w:pPr>
+            <w:pStyle w:val="10"/>
+            <w:tabs>
+              <w:tab w:val="right" w:leader="dot" w:pos="8296"/>
+            </w:tabs>
+            <w:rPr>
+              <w:rFonts w:eastAsiaTheme="minorEastAsia"/>
+              <w:noProof/>
+              <w:rtl/>
+            </w:rPr>
+          </w:pPr>
+          <w:hyperlink w:anchor="_Toc201240864" w:history="1">
+            <w:r>
+              <w:rPr>
+                <w:rStyle w:val="Hyperlink"/>
+                <w:noProof/>
+                <w:rtl/>
+              </w:rPr>
+              <w:t>مراحل التنفيذ</w:t>
+            </w:r>
+            <w:r>
+              <w:rPr>
+                <w:noProof/>
+                <w:webHidden/>
+                <w:rtl/>
+              </w:rPr>
+              <w:tab/>
+            </w:r>
+            <w:r>
+              <w:rPr>
+                <w:rStyle w:val="Hyperlink"/>
+                <w:noProof/>
+                <w:rtl/>
+              </w:rPr>
               <w:fldChar w:fldCharType="begin"/>
             </w:r>
             <w:r>
@@ -878,7 +983,7 @@
                 <w:noProof/>
                 <w:webHidden/>
               </w:rPr>
-              <w:instrText>Toc197535818 \h</w:instrText>
+              <w:instrText>Toc201240864 \h</w:instrText>
             </w:r>
             <w:r>
               <w:rPr>
@@ -890,10 +995,57 @@
             </w:r>
             <w:r>
               <w:rPr>
+                <w:rStyle w:val="Hyperlink"/>
+                <w:noProof/>
+                <w:rtl/>
+              </w:rPr>
+            </w:r>
+            <w:r>
+              <w:rPr>
+                <w:rStyle w:val="Hyperlink"/>
+                <w:noProof/>
+                <w:rtl/>
+              </w:rPr>
+              <w:fldChar w:fldCharType="separate"/>
+            </w:r>
+            <w:r>
+              <w:rPr>
                 <w:noProof/>
                 <w:webHidden/>
                 <w:rtl/>
               </w:rPr>
+              <w:t>2</w:t>
+            </w:r>
+            <w:r>
+              <w:rPr>
+                <w:rStyle w:val="Hyperlink"/>
+                <w:noProof/>
+                <w:rtl/>
+              </w:rPr>
+              <w:fldChar w:fldCharType="end"/>
+            </w:r>
+          </w:hyperlink>
+        </w:p>
+        <w:p>
+          <w:pPr>
+            <w:pStyle w:val="20"/>
+            <w:tabs>
+              <w:tab w:val="right" w:leader="dot" w:pos="8296"/>
+            </w:tabs>
+            <w:rPr>
+              <w:rFonts w:eastAsiaTheme="minorEastAsia"/>
+              <w:noProof/>
+              <w:rtl/>
+            </w:rPr>
+          </w:pPr>
+          <w:hyperlink w:anchor="_Toc201240865" w:history="1">
+            <w:r>
+              <w:rPr>
+                <w:rStyle w:val="Hyperlink"/>
+                <w:noProof/>
+                <w:rtl/>
+              </w:rPr>
+              <w:t>استيراد البيانات وتحضيرها</w:t>
             </w:r>
             <w:r>
               <w:rPr>
@@ -901,6 +1053,67 @@
                 <w:webHidden/>
                 <w:rtl/>
               </w:rPr>
+              <w:tab/>
+            </w:r>
+            <w:r>
+              <w:rPr>
+                <w:rStyle w:val="Hyperlink"/>
+                <w:noProof/>
+                <w:rtl/>
+              </w:rPr>
+              <w:fldChar w:fldCharType="begin"/>
+            </w:r>
+            <w:r>
+              <w:rPr>
+                <w:noProof/>
+                <w:webHidden/>
+                <w:rtl/>
+              </w:rPr>
+              <w:instrText xml:space="preserve"> </w:instrText>
+            </w:r>
+            <w:r>
+              <w:rPr>
+                <w:noProof/>
+                <w:webHidden/>
+              </w:rPr>
+              <w:instrText>PAGEREF</w:instrText>
+            </w:r>
+            <w:r>
+              <w:rPr>
+                <w:noProof/>
+                <w:webHidden/>
+                <w:rtl/>
+              </w:rPr>
+              <w:instrText xml:space="preserve"> _</w:instrText>
+            </w:r>
+            <w:r>
+              <w:rPr>
+                <w:noProof/>
+                <w:webHidden/>
+              </w:rPr>
+              <w:instrText>Toc201240865 \h</w:instrText>
+            </w:r>
+            <w:r>
+              <w:rPr>
+                <w:noProof/>
+                <w:webHidden/>
+                <w:rtl/>
+              </w:rPr>
+              <w:instrText xml:space="preserve"> </w:instrText>
+            </w:r>
+            <w:r>
+              <w:rPr>
+                <w:rStyle w:val="Hyperlink"/>
+                <w:noProof/>
+                <w:rtl/>
+              </w:rPr>
+            </w:r>
+            <w:r>
+              <w:rPr>
+                <w:rStyle w:val="Hyperlink"/>
+                <w:noProof/>
+                <w:rtl/>
+              </w:rPr>
               <w:fldChar w:fldCharType="separate"/>
             </w:r>
             <w:r>
@@ -913,8 +1126,656 @@
             </w:r>
             <w:r>
               <w:rPr>
+                <w:rStyle w:val="Hyperlink"/>
+                <w:noProof/>
+                <w:rtl/>
+              </w:rPr>
+              <w:fldChar w:fldCharType="end"/>
+            </w:r>
+          </w:hyperlink>
+        </w:p>
+        <w:p>
+          <w:pPr>
+            <w:pStyle w:val="20"/>
+            <w:tabs>
+              <w:tab w:val="right" w:leader="dot" w:pos="8296"/>
+            </w:tabs>
+            <w:rPr>
+              <w:rFonts w:eastAsiaTheme="minorEastAsia"/>
+              <w:noProof/>
+              <w:rtl/>
+            </w:rPr>
+          </w:pPr>
+          <w:hyperlink w:anchor="_Toc201240866" w:history="1">
+            <w:r>
+              <w:rPr>
+                <w:rStyle w:val="Hyperlink"/>
+                <w:noProof/>
+                <w:rtl/>
+              </w:rPr>
+              <w:t>معالجة القيم المفقودة</w:t>
+            </w:r>
+            <w:r>
+              <w:rPr>
                 <w:noProof/>
                 <w:webHidden/>
+                <w:rtl/>
+              </w:rPr>
+              <w:tab/>
+            </w:r>
+            <w:r>
+              <w:rPr>
+                <w:rStyle w:val="Hyperlink"/>
+                <w:noProof/>
+                <w:rtl/>
+              </w:rPr>
+              <w:fldChar w:fldCharType="begin"/>
+            </w:r>
+            <w:r>
+              <w:rPr>
+                <w:noProof/>
+                <w:webHidden/>
+                <w:rtl/>
+              </w:rPr>
+              <w:instrText xml:space="preserve"> </w:instrText>
+            </w:r>
+            <w:r>
+              <w:rPr>
+                <w:noProof/>
+                <w:webHidden/>
+              </w:rPr>
+              <w:instrText>PAGEREF</w:instrText>
+            </w:r>
+            <w:r>
+              <w:rPr>
+                <w:noProof/>
+                <w:webHidden/>
+                <w:rtl/>
+              </w:rPr>
+              <w:instrText xml:space="preserve"> _</w:instrText>
+            </w:r>
+            <w:r>
+              <w:rPr>
+                <w:noProof/>
+                <w:webHidden/>
+              </w:rPr>
+              <w:instrText>Toc201240866 \h</w:instrText>
+            </w:r>
+            <w:r>
+              <w:rPr>
+                <w:noProof/>
+                <w:webHidden/>
+                <w:rtl/>
+              </w:rPr>
+              <w:instrText xml:space="preserve"> </w:instrText>
+            </w:r>
+            <w:r>
+              <w:rPr>
+                <w:rStyle w:val="Hyperlink"/>
+                <w:noProof/>
+                <w:rtl/>
+              </w:rPr>
+            </w:r>
+            <w:r>
+              <w:rPr>
+                <w:rStyle w:val="Hyperlink"/>
+                <w:noProof/>
+                <w:rtl/>
+              </w:rPr>
+              <w:fldChar w:fldCharType="separate"/>
+            </w:r>
+            <w:r>
+              <w:rPr>
+                <w:noProof/>
+                <w:webHidden/>
+                <w:rtl/>
+              </w:rPr>
+              <w:t>2</w:t>
+            </w:r>
+            <w:r>
+              <w:rPr>
+                <w:rStyle w:val="Hyperlink"/>
+                <w:noProof/>
+                <w:rtl/>
+              </w:rPr>
+              <w:fldChar w:fldCharType="end"/>
+            </w:r>
+          </w:hyperlink>
+        </w:p>
+        <w:p>
+          <w:pPr>
+            <w:pStyle w:val="20"/>
+            <w:tabs>
+              <w:tab w:val="right" w:leader="dot" w:pos="8296"/>
+            </w:tabs>
+            <w:rPr>
+              <w:rFonts w:eastAsiaTheme="minorEastAsia"/>
+              <w:noProof/>
+              <w:rtl/>
+            </w:rPr>
+          </w:pPr>
+          <w:hyperlink w:anchor="_Toc201240867" w:history="1">
+            <w:r>
+              <w:rPr>
+                <w:rStyle w:val="Hyperlink"/>
+                <w:noProof/>
+                <w:rtl/>
+              </w:rPr>
+              <w:t>تحويل القيم الفئوية</w:t>
+            </w:r>
+            <w:r>
+              <w:rPr>
+                <w:noProof/>
+                <w:webHidden/>
+                <w:rtl/>
+              </w:rPr>
+              <w:tab/>
+            </w:r>
+            <w:r>
+              <w:rPr>
+                <w:rStyle w:val="Hyperlink"/>
+                <w:noProof/>
+                <w:rtl/>
+              </w:rPr>
+              <w:fldChar w:fldCharType="begin"/>
+            </w:r>
+            <w:r>
+              <w:rPr>
+                <w:noProof/>
+                <w:webHidden/>
+                <w:rtl/>
+              </w:rPr>
+              <w:instrText xml:space="preserve"> </w:instrText>
+            </w:r>
+            <w:r>
+              <w:rPr>
+                <w:noProof/>
+                <w:webHidden/>
+              </w:rPr>
+              <w:instrText>PAGEREF</w:instrText>
+            </w:r>
+            <w:r>
+              <w:rPr>
+                <w:noProof/>
+                <w:webHidden/>
+                <w:rtl/>
+              </w:rPr>
+              <w:instrText xml:space="preserve"> _</w:instrText>
+            </w:r>
+            <w:r>
+              <w:rPr>
+                <w:noProof/>
+                <w:webHidden/>
+              </w:rPr>
+              <w:instrText>Toc201240867 \h</w:instrText>
+            </w:r>
+            <w:r>
+              <w:rPr>
+                <w:noProof/>
+                <w:webHidden/>
+                <w:rtl/>
+              </w:rPr>
+              <w:instrText xml:space="preserve"> </w:instrText>
+            </w:r>
+            <w:r>
+              <w:rPr>
+                <w:rStyle w:val="Hyperlink"/>
+                <w:noProof/>
+                <w:rtl/>
+              </w:rPr>
+            </w:r>
+            <w:r>
+              <w:rPr>
+                <w:rStyle w:val="Hyperlink"/>
+                <w:noProof/>
+                <w:rtl/>
+              </w:rPr>
+              <w:fldChar w:fldCharType="separate"/>
+            </w:r>
+            <w:r>
+              <w:rPr>
+                <w:noProof/>
+                <w:webHidden/>
+                <w:rtl/>
+              </w:rPr>
+              <w:t>3</w:t>
+            </w:r>
+            <w:r>
+              <w:rPr>
+                <w:rStyle w:val="Hyperlink"/>
+                <w:noProof/>
+                <w:rtl/>
+              </w:rPr>
+              <w:fldChar w:fldCharType="end"/>
+            </w:r>
+          </w:hyperlink>
+        </w:p>
+        <w:p>
+          <w:pPr>
+            <w:pStyle w:val="20"/>
+            <w:tabs>
+              <w:tab w:val="right" w:leader="dot" w:pos="8296"/>
+            </w:tabs>
+            <w:rPr>
+              <w:rFonts w:eastAsiaTheme="minorEastAsia"/>
+              <w:noProof/>
+              <w:rtl/>
+            </w:rPr>
+          </w:pPr>
+          <w:hyperlink w:anchor="_Toc201240868" w:history="1">
+            <w:r>
+              <w:rPr>
+                <w:rStyle w:val="Hyperlink"/>
+                <w:noProof/>
+                <w:rtl/>
+              </w:rPr>
+              <w:t>هندسة الميزات</w:t>
+            </w:r>
+            <w:r>
+              <w:rPr>
+                <w:noProof/>
+                <w:webHidden/>
+                <w:rtl/>
+              </w:rPr>
+              <w:tab/>
+            </w:r>
+            <w:r>
+              <w:rPr>
+                <w:rStyle w:val="Hyperlink"/>
+                <w:noProof/>
+                <w:rtl/>
+              </w:rPr>
+              <w:fldChar w:fldCharType="begin"/>
+            </w:r>
+            <w:r>
+              <w:rPr>
+                <w:noProof/>
+                <w:webHidden/>
+                <w:rtl/>
+              </w:rPr>
+              <w:instrText xml:space="preserve"> </w:instrText>
+            </w:r>
+            <w:r>
+              <w:rPr>
+                <w:noProof/>
+                <w:webHidden/>
+              </w:rPr>
+              <w:instrText>PAGEREF</w:instrText>
+            </w:r>
+            <w:r>
+              <w:rPr>
+                <w:noProof/>
+                <w:webHidden/>
+                <w:rtl/>
+              </w:rPr>
+              <w:instrText xml:space="preserve"> _</w:instrText>
+            </w:r>
+            <w:r>
+              <w:rPr>
+                <w:noProof/>
+                <w:webHidden/>
+              </w:rPr>
+              <w:instrText>Toc201240868 \h</w:instrText>
+            </w:r>
+            <w:r>
+              <w:rPr>
+                <w:noProof/>
+                <w:webHidden/>
+                <w:rtl/>
+              </w:rPr>
+              <w:instrText xml:space="preserve"> </w:instrText>
+            </w:r>
+            <w:r>
+              <w:rPr>
+                <w:rStyle w:val="Hyperlink"/>
+                <w:noProof/>
+                <w:rtl/>
+              </w:rPr>
+            </w:r>
+            <w:r>
+              <w:rPr>
+                <w:rStyle w:val="Hyperlink"/>
+                <w:noProof/>
+                <w:rtl/>
+              </w:rPr>
+              <w:fldChar w:fldCharType="separate"/>
+            </w:r>
+            <w:r>
+              <w:rPr>
+                <w:noProof/>
+                <w:webHidden/>
+                <w:rtl/>
+              </w:rPr>
+              <w:t>3</w:t>
+            </w:r>
+            <w:r>
+              <w:rPr>
+                <w:rStyle w:val="Hyperlink"/>
+                <w:noProof/>
+                <w:rtl/>
+              </w:rPr>
+              <w:fldChar w:fldCharType="end"/>
+            </w:r>
+          </w:hyperlink>
+        </w:p>
+        <w:p>
+          <w:pPr>
+            <w:pStyle w:val="20"/>
+            <w:tabs>
+              <w:tab w:val="right" w:leader="dot" w:pos="8296"/>
+            </w:tabs>
+            <w:rPr>
+              <w:rFonts w:eastAsiaTheme="minorEastAsia"/>
+              <w:noProof/>
+              <w:rtl/>
+            </w:rPr>
+          </w:pPr>
+          <w:hyperlink w:anchor="_Toc201240869" w:history="1">
+            <w:r>
+              <w:rPr>
+                <w:rStyle w:val="Hyperlink"/>
+                <w:noProof/>
+                <w:rtl/>
+              </w:rPr>
+              <w:t>معالجة عدم التوازن</w:t>
+            </w:r>
+            <w:r>
+              <w:rPr>
+                <w:noProof/>
+                <w:webHidden/>
+                <w:rtl/>
+              </w:rPr>
+              <w:tab/>
+            </w:r>
+            <w:r>
+              <w:rPr>
+                <w:rStyle w:val="Hyperlink"/>
+                <w:noProof/>
+                <w:rtl/>
+              </w:rPr>
+              <w:fldChar w:fldCharType="begin"/>
+            </w:r>
+            <w:r>
+              <w:rPr>
+                <w:noProof/>
+                <w:webHidden/>
+                <w:rtl/>
+              </w:rPr>
+              <w:instrText xml:space="preserve"> </w:instrText>
+            </w:r>
+            <w:r>
+              <w:rPr>
+                <w:noProof/>
+                <w:webHidden/>
+              </w:rPr>
+              <w:instrText>PAGEREF</w:instrText>
+            </w:r>
+            <w:r>
+              <w:rPr>
+                <w:noProof/>
+                <w:webHidden/>
+                <w:rtl/>
+              </w:rPr>
+              <w:instrText xml:space="preserve"> _</w:instrText>
+            </w:r>
+            <w:r>
+              <w:rPr>
+                <w:noProof/>
+                <w:webHidden/>
+              </w:rPr>
+              <w:instrText>Toc201240869 \h</w:instrText>
+            </w:r>
+            <w:r>
+              <w:rPr>
+                <w:noProof/>
+                <w:webHidden/>
+                <w:rtl/>
+              </w:rPr>
+              <w:instrText xml:space="preserve"> </w:instrText>
+            </w:r>
+            <w:r>
+              <w:rPr>
+                <w:rStyle w:val="Hyperlink"/>
+                <w:noProof/>
+                <w:rtl/>
+              </w:rPr>
+            </w:r>
+            <w:r>
+              <w:rPr>
+                <w:rStyle w:val="Hyperlink"/>
+                <w:noProof/>
+                <w:rtl/>
+              </w:rPr>
+              <w:fldChar w:fldCharType="separate"/>
+            </w:r>
+            <w:r>
+              <w:rPr>
+                <w:noProof/>
+                <w:webHidden/>
+                <w:rtl/>
+              </w:rPr>
+              <w:t>3</w:t>
+            </w:r>
+            <w:r>
+              <w:rPr>
+                <w:rStyle w:val="Hyperlink"/>
+                <w:noProof/>
+                <w:rtl/>
+              </w:rPr>
+              <w:fldChar w:fldCharType="end"/>
+            </w:r>
+          </w:hyperlink>
+        </w:p>
+        <w:p>
+          <w:pPr>
+            <w:pStyle w:val="20"/>
+            <w:tabs>
+              <w:tab w:val="right" w:leader="dot" w:pos="8296"/>
+            </w:tabs>
+            <w:rPr>
+              <w:rFonts w:eastAsiaTheme="minorEastAsia"/>
+              <w:noProof/>
+              <w:rtl/>
+            </w:rPr>
+          </w:pPr>
+          <w:hyperlink w:anchor="_Toc201240870" w:history="1">
+            <w:r>
+              <w:rPr>
+                <w:rStyle w:val="Hyperlink"/>
+                <w:noProof/>
+                <w:rtl/>
+              </w:rPr>
+              <w:t>بناء النموذج</w:t>
+            </w:r>
+            <w:r>
+              <w:rPr>
+                <w:noProof/>
+                <w:webHidden/>
+                <w:rtl/>
+              </w:rPr>
+              <w:tab/>
+            </w:r>
+            <w:r>
+              <w:rPr>
+                <w:rStyle w:val="Hyperlink"/>
+                <w:noProof/>
+                <w:rtl/>
+              </w:rPr>
+              <w:fldChar w:fldCharType="begin"/>
+            </w:r>
+            <w:r>
+              <w:rPr>
+                <w:noProof/>
+                <w:webHidden/>
+                <w:rtl/>
+              </w:rPr>
+              <w:instrText xml:space="preserve"> </w:instrText>
+            </w:r>
+            <w:r>
+              <w:rPr>
+                <w:noProof/>
+                <w:webHidden/>
+              </w:rPr>
+              <w:instrText>PAGEREF</w:instrText>
+            </w:r>
+            <w:r>
+              <w:rPr>
+                <w:noProof/>
+                <w:webHidden/>
+                <w:rtl/>
+              </w:rPr>
+              <w:instrText xml:space="preserve"> _</w:instrText>
+            </w:r>
+            <w:r>
+              <w:rPr>
+                <w:noProof/>
+                <w:webHidden/>
+              </w:rPr>
+              <w:instrText>Toc201240870 \h</w:instrText>
+            </w:r>
+            <w:r>
+              <w:rPr>
+                <w:noProof/>
+                <w:webHidden/>
+                <w:rtl/>
+              </w:rPr>
+              <w:instrText xml:space="preserve"> </w:instrText>
+            </w:r>
+            <w:r>
+              <w:rPr>
+                <w:rStyle w:val="Hyperlink"/>
+                <w:noProof/>
+                <w:rtl/>
+              </w:rPr>
+            </w:r>
+            <w:r>
+              <w:rPr>
+                <w:rStyle w:val="Hyperlink"/>
+                <w:noProof/>
+                <w:rtl/>
+              </w:rPr>
+              <w:fldChar w:fldCharType="separate"/>
+            </w:r>
+            <w:r>
+              <w:rPr>
+                <w:noProof/>
+                <w:webHidden/>
+                <w:rtl/>
+              </w:rPr>
+              <w:t>4</w:t>
+            </w:r>
+            <w:r>
+              <w:rPr>
+                <w:rStyle w:val="Hyperlink"/>
+                <w:noProof/>
+                <w:rtl/>
+              </w:rPr>
+              <w:fldChar w:fldCharType="end"/>
+            </w:r>
+          </w:hyperlink>
+        </w:p>
+        <w:p>
+          <w:pPr>
+            <w:pStyle w:val="20"/>
+            <w:tabs>
+              <w:tab w:val="right" w:leader="dot" w:pos="8296"/>
+            </w:tabs>
+            <w:rPr>
+              <w:rFonts w:eastAsiaTheme="minorEastAsia"/>
+              <w:noProof/>
+              <w:rtl/>
+            </w:rPr>
+          </w:pPr>
+          <w:hyperlink w:anchor="_Toc201240871" w:history="1">
+            <w:r>
+              <w:rPr>
+                <w:rStyle w:val="Hyperlink"/>
+                <w:noProof/>
+                <w:rtl/>
+              </w:rPr>
+              <w:t>تقييم الأداء</w:t>
+            </w:r>
+            <w:r>
+              <w:rPr>
+                <w:noProof/>
+                <w:webHidden/>
+                <w:rtl/>
+              </w:rPr>
+              <w:tab/>
+            </w:r>
+            <w:r>
+              <w:rPr>
+                <w:rStyle w:val="Hyperlink"/>
+                <w:noProof/>
+                <w:rtl/>
+              </w:rPr>
+              <w:fldChar w:fldCharType="begin"/>
+            </w:r>
+            <w:r>
+              <w:rPr>
+                <w:noProof/>
+                <w:webHidden/>
+                <w:rtl/>
+              </w:rPr>
+              <w:instrText xml:space="preserve"> </w:instrText>
+            </w:r>
+            <w:r>
+              <w:rPr>
+                <w:noProof/>
+                <w:webHidden/>
+              </w:rPr>
+              <w:instrText>PAGEREF</w:instrText>
+            </w:r>
+            <w:r>
+              <w:rPr>
+                <w:noProof/>
+                <w:webHidden/>
+                <w:rtl/>
+              </w:rPr>
+              <w:instrText xml:space="preserve"> _</w:instrText>
+            </w:r>
+            <w:r>
+              <w:rPr>
+                <w:noProof/>
+                <w:webHidden/>
+              </w:rPr>
+              <w:instrText>Toc201240871 \h</w:instrText>
+            </w:r>
+            <w:r>
+              <w:rPr>
+                <w:noProof/>
+                <w:webHidden/>
+                <w:rtl/>
+              </w:rPr>
+              <w:instrText xml:space="preserve"> </w:instrText>
+            </w:r>
+            <w:r>
+              <w:rPr>
+                <w:rStyle w:val="Hyperlink"/>
+                <w:noProof/>
+                <w:rtl/>
+              </w:rPr>
+            </w:r>
+            <w:r>
+              <w:rPr>
+                <w:rStyle w:val="Hyperlink"/>
+                <w:noProof/>
+                <w:rtl/>
+              </w:rPr>
+              <w:fldChar w:fldCharType="separate"/>
+            </w:r>
+            <w:r>
+              <w:rPr>
+                <w:noProof/>
+                <w:webHidden/>
+                <w:rtl/>
+              </w:rPr>
+              <w:t>4</w:t>
+            </w:r>
+            <w:r>
+              <w:rPr>
+                <w:rStyle w:val="Hyperlink"/>
+                <w:noProof/>
                 <w:rtl/>
               </w:rPr>
               <w:fldChar w:fldCharType="end"/>
@@ -955,7 +1816,7 @@
           <w:rtl/>
         </w:rPr>
       </w:pPr>
-      <w:bookmarkStart w:id="0" w:name="_Toc197535818"/>
+      <w:bookmarkStart w:id="0" w:name="_Toc201240863"/>
       <w:r>
         <w:rPr>
           <w:rFonts w:hint="cs"/>
@@ -987,6 +1848,7 @@
           <w:rtl/>
         </w:rPr>
       </w:pPr>
+      <w:bookmarkStart w:id="1" w:name="_Toc201240864"/>
       <w:r>
         <w:rPr>
           <w:rFonts w:hint="cs"/>
@@ -994,6 +1856,7 @@
         </w:rPr>
         <w:t>مراحل التنفيذ</w:t>
       </w:r>
+      <w:bookmarkEnd w:id="1"/>
     </w:p>
     <w:p>
       <w:pPr>
@@ -1002,6 +1865,7 @@
           <w:rtl/>
         </w:rPr>
       </w:pPr>
+      <w:bookmarkStart w:id="2" w:name="_Toc201240865"/>
       <w:r>
         <w:rPr>
           <w:rFonts w:hint="cs"/>
@@ -1009,6 +1873,7 @@
         </w:rPr>
         <w:t>استيراد البيانات وتحضيرها</w:t>
       </w:r>
+      <w:bookmarkEnd w:id="2"/>
     </w:p>
     <w:p>
       <w:pPr>
@@ -1351,6 +2216,7 @@
           <w:rtl/>
         </w:rPr>
       </w:pPr>
+      <w:bookmarkStart w:id="3" w:name="_Toc201240866"/>
       <w:r>
         <w:rPr>
           <w:rFonts w:hint="cs"/>
@@ -1358,6 +2224,7 @@
         </w:rPr>
         <w:t>معالجة القيم المفقودة</w:t>
       </w:r>
+      <w:bookmarkEnd w:id="3"/>
     </w:p>
     <w:p>
       <w:pPr>
@@ -1858,6 +2725,7 @@
           <w:rtl/>
         </w:rPr>
       </w:pPr>
+      <w:bookmarkStart w:id="4" w:name="_Toc201240867"/>
       <w:r>
         <w:rPr>
           <w:rFonts w:hint="cs"/>
@@ -1866,6 +2734,7 @@
         <w:lastRenderedPageBreak/>
         <w:t>تحويل القيم الفئوية</w:t>
       </w:r>
+      <w:bookmarkEnd w:id="4"/>
     </w:p>
     <w:p>
       <w:pPr>
@@ -2289,6 +3158,7 @@
           <w:rtl/>
         </w:rPr>
       </w:pPr>
+      <w:bookmarkStart w:id="5" w:name="_Toc201240868"/>
       <w:r>
         <w:rPr>
           <w:rFonts w:hint="cs"/>
@@ -2296,6 +3166,7 @@
         </w:rPr>
         <w:t>هندسة الميزات</w:t>
       </w:r>
+      <w:bookmarkEnd w:id="5"/>
     </w:p>
     <w:p>
       <w:pPr>
@@ -2822,6 +3693,7 @@
           <w:rtl/>
         </w:rPr>
       </w:pPr>
+      <w:bookmarkStart w:id="6" w:name="_Toc201240869"/>
       <w:r>
         <w:rPr>
           <w:rFonts w:hint="cs"/>
@@ -2829,6 +3701,7 @@
         </w:rPr>
         <w:t>معالجة عدم التوازن</w:t>
       </w:r>
+      <w:bookmarkEnd w:id="6"/>
     </w:p>
     <w:p>
       <w:pPr>
@@ -2994,6 +3867,7 @@
           <w:rtl/>
         </w:rPr>
       </w:pPr>
+      <w:bookmarkStart w:id="7" w:name="_Toc201240870"/>
       <w:r>
         <w:rPr>
           <w:rFonts w:hint="cs"/>
@@ -3002,6 +3876,7 @@
         <w:lastRenderedPageBreak/>
         <w:t>بناء النموذج</w:t>
       </w:r>
+      <w:bookmarkEnd w:id="7"/>
     </w:p>
     <w:p>
       <w:pPr>
@@ -3447,6 +4322,7 @@
           <w:rtl/>
         </w:rPr>
       </w:pPr>
+      <w:bookmarkStart w:id="8" w:name="_Toc201240871"/>
       <w:r>
         <w:rPr>
           <w:rFonts w:hint="cs"/>
@@ -3454,6 +4330,7 @@
         </w:rPr>
         <w:t>تقييم الأداء</w:t>
       </w:r>
+      <w:bookmarkEnd w:id="8"/>
     </w:p>
     <w:p>
       <w:r>
@@ -4159,12 +5036,11 @@
     <w:p>
       <w:pPr>
         <w:rPr>
-          <w:rFonts w:hint="cs"/>
           <w:rtl/>
         </w:rPr>
       </w:pPr>
-      <w:bookmarkStart w:id="1" w:name="_GoBack"/>
-      <w:bookmarkEnd w:id="1"/>
+      <w:bookmarkStart w:id="9" w:name="_GoBack"/>
+      <w:bookmarkEnd w:id="9"/>
     </w:p>
     <w:sectPr>
       <w:headerReference w:type="default" r:id="rId9"/>
@@ -4220,6 +5096,7 @@
         <w:docPartUnique/>
       </w:docPartObj>
     </w:sdtPr>
+    <w:sdtEndPr/>
     <w:sdtContent>
       <w:p>
         <w:pPr>
@@ -8144,6 +9021,7 @@
     <w:lsdException w:name="HTML Sample" w:semiHidden="1" w:unhideWhenUsed="1"/>
     <w:lsdException w:name="HTML Typewriter" w:semiHidden="1" w:unhideWhenUsed="1"/>
     <w:lsdException w:name="HTML Variable" w:semiHidden="1" w:unhideWhenUsed="1"/>
+    <w:lsdException w:name="Normal Table" w:semiHidden="1" w:unhideWhenUsed="1"/>
     <w:lsdException w:name="annotation subject" w:semiHidden="1" w:unhideWhenUsed="1"/>
     <w:lsdException w:name="No List" w:semiHidden="1" w:unhideWhenUsed="1"/>
     <w:lsdException w:name="Outline List 1" w:semiHidden="1" w:unhideWhenUsed="1"/>
@@ -8187,8 +9065,10 @@
     <w:lsdException w:name="Table Elegant" w:semiHidden="1" w:unhideWhenUsed="1"/>
     <w:lsdException w:name="Table Professional" w:semiHidden="1" w:unhideWhenUsed="1"/>
     <w:lsdException w:name="Table Subtle 1" w:semiHidden="1" w:unhideWhenUsed="1"/>
+    <w:lsdException w:name="Table Subtle 2" w:semiHidden="1" w:unhideWhenUsed="1"/>
     <w:lsdException w:name="Table Web 1" w:semiHidden="1" w:unhideWhenUsed="1"/>
     <w:lsdException w:name="Table Web 2" w:semiHidden="1" w:unhideWhenUsed="1"/>
+    <w:lsdException w:name="Table Web 3" w:semiHidden="1" w:unhideWhenUsed="1"/>
     <w:lsdException w:name="Balloon Text" w:semiHidden="1" w:unhideWhenUsed="1"/>
     <w:lsdException w:name="Table Grid" w:uiPriority="39"/>
     <w:lsdException w:name="Table Theme" w:semiHidden="1" w:unhideWhenUsed="1"/>
@@ -8490,6 +9370,7 @@
   <w:style w:type="character" w:default="1" w:styleId="a0">
     <w:name w:val="Default Paragraph Font"/>
     <w:uiPriority w:val="1"/>
+    <w:semiHidden/>
     <w:unhideWhenUsed/>
   </w:style>
   <w:style w:type="table" w:default="1" w:styleId="a1">
@@ -9263,7 +10144,7 @@
 </file>
 
 <file path=customXml/itemProps1.xml><?xml version="1.0" encoding="utf-8"?>
-<ds:datastoreItem xmlns:ds="http://schemas.openxmlformats.org/officeDocument/2006/customXml" ds:itemID="{01DF0A27-315A-426B-B948-62436A8D0234}">
+<ds:datastoreItem xmlns:ds="http://schemas.openxmlformats.org/officeDocument/2006/customXml" ds:itemID="{BD61D21D-7055-40E5-9B5C-04603B55EE58}">
   <ds:schemaRefs>
     <ds:schemaRef ds:uri="http://schemas.openxmlformats.org/officeDocument/2006/bibliography"/>
   </ds:schemaRefs>

</xml_diff>